<commit_message>
Bericht und Scrum Update
Bericht erstellen, Scrum Excel Sheet einige Priorisierung verändern.
</commit_message>
<xml_diff>
--- a/doc/task-04/Bericht/Bericht-Task04.docx
+++ b/doc/task-04/Bericht/Bericht-Task04.docx
@@ -116,65 +116,8 @@
                 <w:rFonts w:asciiTheme="majorHAnsi" w:hAnsiTheme="majorHAnsi"/>
                 <w:b/>
               </w:rPr>
-              <w:t xml:space="preserve">Autoren: Viktor </w:t>
-            </w:r>
-            <w:proofErr w:type="spellStart"/>
-            <w:r>
-              <w:rPr>
-                <w:rFonts w:asciiTheme="majorHAnsi" w:hAnsiTheme="majorHAnsi"/>
-                <w:b/>
-              </w:rPr>
-              <w:t>Velkov</w:t>
-            </w:r>
-            <w:proofErr w:type="spellEnd"/>
-            <w:r>
-              <w:rPr>
-                <w:rFonts w:asciiTheme="majorHAnsi" w:hAnsiTheme="majorHAnsi"/>
-                <w:b/>
-              </w:rPr>
-              <w:t xml:space="preserve">, Marko Miletic, David Gaupp, Alain Nippel, </w:t>
-            </w:r>
-            <w:proofErr w:type="spellStart"/>
-            <w:r>
-              <w:rPr>
-                <w:rFonts w:asciiTheme="majorHAnsi" w:hAnsiTheme="majorHAnsi"/>
-                <w:b/>
-              </w:rPr>
-              <w:t>Janahan</w:t>
-            </w:r>
-            <w:proofErr w:type="spellEnd"/>
-            <w:r>
-              <w:rPr>
-                <w:rFonts w:asciiTheme="majorHAnsi" w:hAnsiTheme="majorHAnsi"/>
-                <w:b/>
-              </w:rPr>
-              <w:t xml:space="preserve"> Sellathurai, </w:t>
-            </w:r>
-            <w:proofErr w:type="spellStart"/>
-            <w:r>
-              <w:rPr>
-                <w:rFonts w:asciiTheme="majorHAnsi" w:hAnsiTheme="majorHAnsi"/>
-                <w:b/>
-              </w:rPr>
-              <w:t>Sugeelan</w:t>
-            </w:r>
-            <w:proofErr w:type="spellEnd"/>
-            <w:r>
-              <w:rPr>
-                <w:rFonts w:asciiTheme="majorHAnsi" w:hAnsiTheme="majorHAnsi"/>
-                <w:b/>
-              </w:rPr>
-              <w:t xml:space="preserve"> </w:t>
-            </w:r>
-            <w:proofErr w:type="spellStart"/>
-            <w:r>
-              <w:rPr>
-                <w:rFonts w:asciiTheme="majorHAnsi" w:hAnsiTheme="majorHAnsi"/>
-                <w:b/>
-              </w:rPr>
-              <w:t>Selvasingham</w:t>
-            </w:r>
-            <w:proofErr w:type="spellEnd"/>
+              <w:t>Autoren: Viktor Velkov, Marko Miletic, David Gaupp, Alain Nippel, Janahan Sellathurai, Sugeelan Selvasingham</w:t>
+            </w:r>
           </w:p>
           <w:p>
             <w:pPr>
@@ -353,11 +296,13 @@
         </w:p>
         <w:p>
           <w:pPr>
+            <w:pStyle w:val="Verzeichnis1"/>
             <w:rPr>
-              <w:rFonts w:asciiTheme="majorHAnsi" w:hAnsiTheme="majorHAnsi"/>
-              <w:b/>
-              <w:bCs/>
-              <w:lang w:val="de-DE"/>
+              <w:rFonts w:eastAsiaTheme="minorEastAsia"/>
+              <w:noProof/>
+              <w:sz w:val="22"/>
+              <w:szCs w:val="22"/>
+              <w:lang w:eastAsia="de-CH"/>
             </w:rPr>
           </w:pPr>
           <w:r>
@@ -378,16 +323,348 @@
             </w:rPr>
             <w:fldChar w:fldCharType="separate"/>
           </w:r>
-          <w:r>
+          <w:hyperlink w:anchor="_Toc25186744" w:history="1">
+            <w:r>
+              <w:rPr>
+                <w:rStyle w:val="Hyperlink"/>
+                <w:noProof/>
+              </w:rPr>
+              <w:t>1</w:t>
+            </w:r>
+            <w:r>
+              <w:rPr>
+                <w:rFonts w:eastAsiaTheme="minorEastAsia"/>
+                <w:noProof/>
+                <w:sz w:val="22"/>
+                <w:szCs w:val="22"/>
+                <w:lang w:eastAsia="de-CH"/>
+              </w:rPr>
+              <w:tab/>
+            </w:r>
+            <w:r>
+              <w:rPr>
+                <w:rStyle w:val="Hyperlink"/>
+                <w:noProof/>
+              </w:rPr>
+              <w:t>Ressource</w:t>
+            </w:r>
+            <w:r>
+              <w:rPr>
+                <w:noProof/>
+                <w:webHidden/>
+              </w:rPr>
+              <w:tab/>
+            </w:r>
+            <w:r>
+              <w:rPr>
+                <w:noProof/>
+                <w:webHidden/>
+              </w:rPr>
+              <w:fldChar w:fldCharType="begin"/>
+            </w:r>
+            <w:r>
+              <w:rPr>
+                <w:noProof/>
+                <w:webHidden/>
+              </w:rPr>
+              <w:instrText xml:space="preserve"> PAGEREF _Toc25186744 \h </w:instrText>
+            </w:r>
+            <w:r>
+              <w:rPr>
+                <w:noProof/>
+                <w:webHidden/>
+              </w:rPr>
+            </w:r>
+            <w:r>
+              <w:rPr>
+                <w:noProof/>
+                <w:webHidden/>
+              </w:rPr>
+              <w:fldChar w:fldCharType="separate"/>
+            </w:r>
+            <w:r>
+              <w:rPr>
+                <w:noProof/>
+                <w:webHidden/>
+              </w:rPr>
+              <w:t>3</w:t>
+            </w:r>
+            <w:r>
+              <w:rPr>
+                <w:noProof/>
+                <w:webHidden/>
+              </w:rPr>
+              <w:fldChar w:fldCharType="end"/>
+            </w:r>
+          </w:hyperlink>
+        </w:p>
+        <w:p>
+          <w:pPr>
+            <w:pStyle w:val="Verzeichnis1"/>
+            <w:rPr>
+              <w:rFonts w:eastAsiaTheme="minorEastAsia"/>
+              <w:noProof/>
+              <w:sz w:val="22"/>
+              <w:szCs w:val="22"/>
+              <w:lang w:eastAsia="de-CH"/>
+            </w:rPr>
+          </w:pPr>
+          <w:hyperlink w:anchor="_Toc25186745" w:history="1">
+            <w:r>
+              <w:rPr>
+                <w:rStyle w:val="Hyperlink"/>
+                <w:noProof/>
+              </w:rPr>
+              <w:t>2</w:t>
+            </w:r>
+            <w:r>
+              <w:rPr>
+                <w:rFonts w:eastAsiaTheme="minorEastAsia"/>
+                <w:noProof/>
+                <w:sz w:val="22"/>
+                <w:szCs w:val="22"/>
+                <w:lang w:eastAsia="de-CH"/>
+              </w:rPr>
+              <w:tab/>
+            </w:r>
+            <w:r>
+              <w:rPr>
+                <w:rStyle w:val="Hyperlink"/>
+                <w:noProof/>
+              </w:rPr>
+              <w:t>Project Team</w:t>
+            </w:r>
+            <w:r>
+              <w:rPr>
+                <w:noProof/>
+                <w:webHidden/>
+              </w:rPr>
+              <w:tab/>
+            </w:r>
+            <w:r>
+              <w:rPr>
+                <w:noProof/>
+                <w:webHidden/>
+              </w:rPr>
+              <w:fldChar w:fldCharType="begin"/>
+            </w:r>
+            <w:r>
+              <w:rPr>
+                <w:noProof/>
+                <w:webHidden/>
+              </w:rPr>
+              <w:instrText xml:space="preserve"> PAGEREF _Toc25186745 \h </w:instrText>
+            </w:r>
+            <w:r>
+              <w:rPr>
+                <w:noProof/>
+                <w:webHidden/>
+              </w:rPr>
+            </w:r>
+            <w:r>
+              <w:rPr>
+                <w:noProof/>
+                <w:webHidden/>
+              </w:rPr>
+              <w:fldChar w:fldCharType="separate"/>
+            </w:r>
+            <w:r>
+              <w:rPr>
+                <w:noProof/>
+                <w:webHidden/>
+              </w:rPr>
+              <w:t>3</w:t>
+            </w:r>
+            <w:r>
+              <w:rPr>
+                <w:noProof/>
+                <w:webHidden/>
+              </w:rPr>
+              <w:fldChar w:fldCharType="end"/>
+            </w:r>
+          </w:hyperlink>
+        </w:p>
+        <w:p>
+          <w:pPr>
+            <w:pStyle w:val="Verzeichnis1"/>
+            <w:rPr>
+              <w:rFonts w:eastAsiaTheme="minorEastAsia"/>
+              <w:noProof/>
+              <w:sz w:val="22"/>
+              <w:szCs w:val="22"/>
+              <w:lang w:eastAsia="de-CH"/>
+            </w:rPr>
+          </w:pPr>
+          <w:hyperlink w:anchor="_Toc25186746" w:history="1">
+            <w:r>
+              <w:rPr>
+                <w:rStyle w:val="Hyperlink"/>
+                <w:noProof/>
+              </w:rPr>
+              <w:t>3</w:t>
+            </w:r>
+            <w:r>
+              <w:rPr>
+                <w:rFonts w:eastAsiaTheme="minorEastAsia"/>
+                <w:noProof/>
+                <w:sz w:val="22"/>
+                <w:szCs w:val="22"/>
+                <w:lang w:eastAsia="de-CH"/>
+              </w:rPr>
+              <w:tab/>
+            </w:r>
+            <w:r>
+              <w:rPr>
+                <w:rStyle w:val="Hyperlink"/>
+                <w:noProof/>
+              </w:rPr>
+              <w:t>Backlog</w:t>
+            </w:r>
+            <w:r>
+              <w:rPr>
+                <w:noProof/>
+                <w:webHidden/>
+              </w:rPr>
+              <w:tab/>
+            </w:r>
+            <w:r>
+              <w:rPr>
+                <w:noProof/>
+                <w:webHidden/>
+              </w:rPr>
+              <w:fldChar w:fldCharType="begin"/>
+            </w:r>
+            <w:r>
+              <w:rPr>
+                <w:noProof/>
+                <w:webHidden/>
+              </w:rPr>
+              <w:instrText xml:space="preserve"> PAGEREF _Toc25186746 \h </w:instrText>
+            </w:r>
+            <w:r>
+              <w:rPr>
+                <w:noProof/>
+                <w:webHidden/>
+              </w:rPr>
+            </w:r>
+            <w:r>
+              <w:rPr>
+                <w:noProof/>
+                <w:webHidden/>
+              </w:rPr>
+              <w:fldChar w:fldCharType="separate"/>
+            </w:r>
+            <w:r>
+              <w:rPr>
+                <w:noProof/>
+                <w:webHidden/>
+              </w:rPr>
+              <w:t>4</w:t>
+            </w:r>
+            <w:r>
+              <w:rPr>
+                <w:noProof/>
+                <w:webHidden/>
+              </w:rPr>
+              <w:fldChar w:fldCharType="end"/>
+            </w:r>
+          </w:hyperlink>
+        </w:p>
+        <w:p>
+          <w:pPr>
+            <w:pStyle w:val="Verzeichnis1"/>
+            <w:rPr>
+              <w:rFonts w:eastAsiaTheme="minorEastAsia"/>
+              <w:noProof/>
+              <w:sz w:val="22"/>
+              <w:szCs w:val="22"/>
+              <w:lang w:eastAsia="de-CH"/>
+            </w:rPr>
+          </w:pPr>
+          <w:hyperlink w:anchor="_Toc25186747" w:history="1">
+            <w:r>
+              <w:rPr>
+                <w:rStyle w:val="Hyperlink"/>
+                <w:noProof/>
+              </w:rPr>
+              <w:t>4</w:t>
+            </w:r>
+            <w:r>
+              <w:rPr>
+                <w:rFonts w:eastAsiaTheme="minorEastAsia"/>
+                <w:noProof/>
+                <w:sz w:val="22"/>
+                <w:szCs w:val="22"/>
+                <w:lang w:eastAsia="de-CH"/>
+              </w:rPr>
+              <w:tab/>
+            </w:r>
+            <w:r>
+              <w:rPr>
+                <w:rStyle w:val="Hyperlink"/>
+                <w:noProof/>
+              </w:rPr>
+              <w:t>Sprint Backlog</w:t>
+            </w:r>
+            <w:r>
+              <w:rPr>
+                <w:noProof/>
+                <w:webHidden/>
+              </w:rPr>
+              <w:tab/>
+            </w:r>
+            <w:r>
+              <w:rPr>
+                <w:noProof/>
+                <w:webHidden/>
+              </w:rPr>
+              <w:fldChar w:fldCharType="begin"/>
+            </w:r>
+            <w:r>
+              <w:rPr>
+                <w:noProof/>
+                <w:webHidden/>
+              </w:rPr>
+              <w:instrText xml:space="preserve"> PAGEREF _Toc25186747 \h </w:instrText>
+            </w:r>
+            <w:r>
+              <w:rPr>
+                <w:noProof/>
+                <w:webHidden/>
+              </w:rPr>
+            </w:r>
+            <w:r>
+              <w:rPr>
+                <w:noProof/>
+                <w:webHidden/>
+              </w:rPr>
+              <w:fldChar w:fldCharType="separate"/>
+            </w:r>
+            <w:r>
+              <w:rPr>
+                <w:noProof/>
+                <w:webHidden/>
+              </w:rPr>
+              <w:t>5</w:t>
+            </w:r>
+            <w:r>
+              <w:rPr>
+                <w:noProof/>
+                <w:webHidden/>
+              </w:rPr>
+              <w:fldChar w:fldCharType="end"/>
+            </w:r>
+          </w:hyperlink>
+        </w:p>
+        <w:p>
+          <w:pPr>
             <w:rPr>
               <w:rFonts w:asciiTheme="majorHAnsi" w:hAnsiTheme="majorHAnsi"/>
               <w:b/>
               <w:bCs/>
-              <w:noProof/>
               <w:lang w:val="de-DE"/>
             </w:rPr>
-            <w:t>Es wurden keine Einträge für das Inhaltsverzeichnis gefunden.</w:t>
-          </w:r>
+          </w:pPr>
           <w:r>
             <w:rPr>
               <w:rFonts w:asciiTheme="majorHAnsi" w:hAnsiTheme="majorHAnsi"/>
@@ -415,10 +692,726 @@
         <w:bookmarkEnd w:id="0" w:displacedByCustomXml="next"/>
       </w:sdtContent>
     </w:sdt>
+    <w:p>
+      <w:pPr>
+        <w:pStyle w:val="berschrift1"/>
+      </w:pPr>
+      <w:bookmarkStart w:id="1" w:name="_Toc25186744"/>
+      <w:r>
+        <w:lastRenderedPageBreak/>
+        <w:t>Ressource</w:t>
+      </w:r>
+      <w:bookmarkEnd w:id="1"/>
+    </w:p>
+    <w:p>
+      <w:r>
+        <w:t>Für die drei Sprints stehen uns im Total 168 Stunden zur Verfügung.</w:t>
+      </w:r>
+    </w:p>
     <w:p/>
+    <w:tbl>
+      <w:tblPr>
+        <w:tblW w:w="9498" w:type="dxa"/>
+        <w:tblCellMar>
+          <w:left w:w="70" w:type="dxa"/>
+          <w:right w:w="70" w:type="dxa"/>
+        </w:tblCellMar>
+        <w:tblLook w:val="04A0" w:firstRow="1" w:lastRow="0" w:firstColumn="1" w:lastColumn="0" w:noHBand="0" w:noVBand="1"/>
+      </w:tblPr>
+      <w:tblGrid>
+        <w:gridCol w:w="3119"/>
+        <w:gridCol w:w="3260"/>
+        <w:gridCol w:w="3119"/>
+      </w:tblGrid>
+      <w:tr>
+        <w:trPr>
+          <w:trHeight w:val="207"/>
+        </w:trPr>
+        <w:tc>
+          <w:tcPr>
+            <w:tcW w:w="3119" w:type="dxa"/>
+            <w:tcBorders>
+              <w:top w:val="single" w:sz="4" w:space="0" w:color="auto"/>
+              <w:left w:val="single" w:sz="4" w:space="0" w:color="auto"/>
+              <w:bottom w:val="single" w:sz="4" w:space="0" w:color="auto"/>
+              <w:right w:val="single" w:sz="4" w:space="0" w:color="auto"/>
+            </w:tcBorders>
+            <w:shd w:val="clear" w:color="000000" w:fill="31869B"/>
+            <w:vAlign w:val="bottom"/>
+            <w:hideMark/>
+          </w:tcPr>
+          <w:p>
+            <w:pPr>
+              <w:tabs>
+                <w:tab w:val="clear" w:pos="5387"/>
+              </w:tabs>
+              <w:spacing w:line="240" w:lineRule="auto"/>
+              <w:rPr>
+                <w:rFonts w:ascii="Calibri" w:eastAsia="Times New Roman" w:hAnsi="Calibri" w:cs="Calibri"/>
+                <w:b/>
+                <w:bCs/>
+                <w:color w:val="FFFFFF"/>
+                <w:sz w:val="22"/>
+                <w:szCs w:val="22"/>
+                <w:lang w:eastAsia="de-CH"/>
+              </w:rPr>
+            </w:pPr>
+            <w:r>
+              <w:rPr>
+                <w:rFonts w:ascii="Calibri" w:eastAsia="Times New Roman" w:hAnsi="Calibri" w:cs="Calibri"/>
+                <w:b/>
+                <w:bCs/>
+                <w:color w:val="FFFFFF"/>
+                <w:sz w:val="22"/>
+                <w:szCs w:val="22"/>
+                <w:lang w:eastAsia="de-CH"/>
+              </w:rPr>
+              <w:t>Sprint</w:t>
+            </w:r>
+          </w:p>
+        </w:tc>
+        <w:tc>
+          <w:tcPr>
+            <w:tcW w:w="3260" w:type="dxa"/>
+            <w:tcBorders>
+              <w:top w:val="single" w:sz="4" w:space="0" w:color="auto"/>
+              <w:left w:val="single" w:sz="4" w:space="0" w:color="auto"/>
+              <w:bottom w:val="single" w:sz="4" w:space="0" w:color="auto"/>
+              <w:right w:val="single" w:sz="4" w:space="0" w:color="auto"/>
+            </w:tcBorders>
+            <w:shd w:val="clear" w:color="000000" w:fill="31869B"/>
+            <w:vAlign w:val="bottom"/>
+            <w:hideMark/>
+          </w:tcPr>
+          <w:p>
+            <w:pPr>
+              <w:tabs>
+                <w:tab w:val="clear" w:pos="5387"/>
+              </w:tabs>
+              <w:spacing w:line="240" w:lineRule="auto"/>
+              <w:rPr>
+                <w:rFonts w:ascii="Calibri" w:eastAsia="Times New Roman" w:hAnsi="Calibri" w:cs="Calibri"/>
+                <w:b/>
+                <w:bCs/>
+                <w:color w:val="FFFFFF"/>
+                <w:sz w:val="22"/>
+                <w:szCs w:val="22"/>
+                <w:lang w:eastAsia="de-CH"/>
+              </w:rPr>
+            </w:pPr>
+            <w:r>
+              <w:rPr>
+                <w:rFonts w:ascii="Calibri" w:eastAsia="Times New Roman" w:hAnsi="Calibri" w:cs="Calibri"/>
+                <w:b/>
+                <w:bCs/>
+                <w:color w:val="FFFFFF"/>
+                <w:sz w:val="22"/>
+                <w:szCs w:val="22"/>
+                <w:lang w:eastAsia="de-CH"/>
+              </w:rPr>
+              <w:t>Zeitbudget [h]</w:t>
+            </w:r>
+          </w:p>
+        </w:tc>
+        <w:tc>
+          <w:tcPr>
+            <w:tcW w:w="3119" w:type="dxa"/>
+            <w:tcBorders>
+              <w:top w:val="single" w:sz="4" w:space="0" w:color="auto"/>
+              <w:left w:val="single" w:sz="4" w:space="0" w:color="auto"/>
+              <w:bottom w:val="single" w:sz="4" w:space="0" w:color="auto"/>
+              <w:right w:val="single" w:sz="4" w:space="0" w:color="auto"/>
+            </w:tcBorders>
+            <w:shd w:val="clear" w:color="000000" w:fill="31869B"/>
+            <w:vAlign w:val="bottom"/>
+            <w:hideMark/>
+          </w:tcPr>
+          <w:p>
+            <w:pPr>
+              <w:tabs>
+                <w:tab w:val="clear" w:pos="5387"/>
+              </w:tabs>
+              <w:spacing w:line="240" w:lineRule="auto"/>
+              <w:rPr>
+                <w:rFonts w:ascii="Calibri" w:eastAsia="Times New Roman" w:hAnsi="Calibri" w:cs="Calibri"/>
+                <w:b/>
+                <w:bCs/>
+                <w:color w:val="FFFFFF"/>
+                <w:sz w:val="22"/>
+                <w:szCs w:val="22"/>
+                <w:lang w:eastAsia="de-CH"/>
+              </w:rPr>
+            </w:pPr>
+            <w:r>
+              <w:rPr>
+                <w:rFonts w:ascii="Calibri" w:eastAsia="Times New Roman" w:hAnsi="Calibri" w:cs="Calibri"/>
+                <w:b/>
+                <w:bCs/>
+                <w:color w:val="FFFFFF"/>
+                <w:sz w:val="22"/>
+                <w:szCs w:val="22"/>
+                <w:lang w:eastAsia="de-CH"/>
+              </w:rPr>
+              <w:t>Sprint endet am:</w:t>
+            </w:r>
+          </w:p>
+        </w:tc>
+      </w:tr>
+      <w:tr>
+        <w:trPr>
+          <w:trHeight w:val="162"/>
+        </w:trPr>
+        <w:tc>
+          <w:tcPr>
+            <w:tcW w:w="3119" w:type="dxa"/>
+            <w:tcBorders>
+              <w:top w:val="single" w:sz="4" w:space="0" w:color="auto"/>
+              <w:left w:val="single" w:sz="4" w:space="0" w:color="auto"/>
+              <w:bottom w:val="single" w:sz="4" w:space="0" w:color="auto"/>
+              <w:right w:val="single" w:sz="4" w:space="0" w:color="auto"/>
+            </w:tcBorders>
+            <w:shd w:val="clear" w:color="auto" w:fill="auto"/>
+            <w:noWrap/>
+            <w:hideMark/>
+          </w:tcPr>
+          <w:p>
+            <w:pPr>
+              <w:tabs>
+                <w:tab w:val="clear" w:pos="5387"/>
+              </w:tabs>
+              <w:spacing w:line="240" w:lineRule="auto"/>
+              <w:rPr>
+                <w:rFonts w:ascii="Calibri" w:eastAsia="Times New Roman" w:hAnsi="Calibri" w:cs="Calibri"/>
+                <w:bCs/>
+                <w:color w:val="000000"/>
+                <w:sz w:val="22"/>
+                <w:szCs w:val="22"/>
+                <w:lang w:eastAsia="de-CH"/>
+              </w:rPr>
+            </w:pPr>
+            <w:r>
+              <w:rPr>
+                <w:rFonts w:ascii="Calibri" w:eastAsia="Times New Roman" w:hAnsi="Calibri" w:cs="Calibri"/>
+                <w:bCs/>
+                <w:color w:val="000000"/>
+                <w:sz w:val="22"/>
+                <w:szCs w:val="22"/>
+                <w:lang w:eastAsia="de-CH"/>
+              </w:rPr>
+              <w:t>1</w:t>
+            </w:r>
+          </w:p>
+        </w:tc>
+        <w:tc>
+          <w:tcPr>
+            <w:tcW w:w="3260" w:type="dxa"/>
+            <w:tcBorders>
+              <w:top w:val="single" w:sz="4" w:space="0" w:color="auto"/>
+              <w:left w:val="single" w:sz="4" w:space="0" w:color="auto"/>
+              <w:bottom w:val="single" w:sz="4" w:space="0" w:color="auto"/>
+              <w:right w:val="single" w:sz="4" w:space="0" w:color="auto"/>
+            </w:tcBorders>
+            <w:shd w:val="clear" w:color="auto" w:fill="auto"/>
+            <w:noWrap/>
+            <w:hideMark/>
+          </w:tcPr>
+          <w:p>
+            <w:pPr>
+              <w:tabs>
+                <w:tab w:val="clear" w:pos="5387"/>
+              </w:tabs>
+              <w:spacing w:line="240" w:lineRule="auto"/>
+              <w:rPr>
+                <w:rFonts w:ascii="Calibri" w:eastAsia="Times New Roman" w:hAnsi="Calibri" w:cs="Calibri"/>
+                <w:bCs/>
+                <w:color w:val="000000"/>
+                <w:sz w:val="22"/>
+                <w:szCs w:val="22"/>
+                <w:lang w:eastAsia="de-CH"/>
+              </w:rPr>
+            </w:pPr>
+            <w:r>
+              <w:rPr>
+                <w:rFonts w:ascii="Calibri" w:eastAsia="Times New Roman" w:hAnsi="Calibri" w:cs="Calibri"/>
+                <w:bCs/>
+                <w:color w:val="000000"/>
+                <w:sz w:val="22"/>
+                <w:szCs w:val="22"/>
+                <w:lang w:eastAsia="de-CH"/>
+              </w:rPr>
+              <w:t>54</w:t>
+            </w:r>
+          </w:p>
+        </w:tc>
+        <w:tc>
+          <w:tcPr>
+            <w:tcW w:w="3119" w:type="dxa"/>
+            <w:tcBorders>
+              <w:top w:val="single" w:sz="4" w:space="0" w:color="auto"/>
+              <w:left w:val="single" w:sz="4" w:space="0" w:color="auto"/>
+              <w:bottom w:val="single" w:sz="4" w:space="0" w:color="auto"/>
+              <w:right w:val="single" w:sz="4" w:space="0" w:color="auto"/>
+            </w:tcBorders>
+            <w:shd w:val="clear" w:color="auto" w:fill="auto"/>
+            <w:noWrap/>
+            <w:hideMark/>
+          </w:tcPr>
+          <w:p>
+            <w:r>
+              <w:t>29.11.2019</w:t>
+            </w:r>
+          </w:p>
+        </w:tc>
+      </w:tr>
+      <w:tr>
+        <w:trPr>
+          <w:trHeight w:val="244"/>
+        </w:trPr>
+        <w:tc>
+          <w:tcPr>
+            <w:tcW w:w="3119" w:type="dxa"/>
+            <w:tcBorders>
+              <w:top w:val="single" w:sz="4" w:space="0" w:color="auto"/>
+              <w:left w:val="single" w:sz="4" w:space="0" w:color="auto"/>
+              <w:bottom w:val="single" w:sz="4" w:space="0" w:color="auto"/>
+              <w:right w:val="single" w:sz="4" w:space="0" w:color="auto"/>
+            </w:tcBorders>
+            <w:shd w:val="clear" w:color="auto" w:fill="auto"/>
+            <w:noWrap/>
+            <w:hideMark/>
+          </w:tcPr>
+          <w:p>
+            <w:pPr>
+              <w:tabs>
+                <w:tab w:val="clear" w:pos="5387"/>
+              </w:tabs>
+              <w:spacing w:line="240" w:lineRule="auto"/>
+              <w:rPr>
+                <w:rFonts w:ascii="Calibri" w:eastAsia="Times New Roman" w:hAnsi="Calibri" w:cs="Calibri"/>
+                <w:bCs/>
+                <w:color w:val="000000"/>
+                <w:sz w:val="22"/>
+                <w:szCs w:val="22"/>
+                <w:lang w:eastAsia="de-CH"/>
+              </w:rPr>
+            </w:pPr>
+            <w:r>
+              <w:rPr>
+                <w:rFonts w:ascii="Calibri" w:eastAsia="Times New Roman" w:hAnsi="Calibri" w:cs="Calibri"/>
+                <w:bCs/>
+                <w:color w:val="000000"/>
+                <w:sz w:val="22"/>
+                <w:szCs w:val="22"/>
+                <w:lang w:eastAsia="de-CH"/>
+              </w:rPr>
+              <w:t>2</w:t>
+            </w:r>
+          </w:p>
+        </w:tc>
+        <w:tc>
+          <w:tcPr>
+            <w:tcW w:w="3260" w:type="dxa"/>
+            <w:tcBorders>
+              <w:top w:val="single" w:sz="4" w:space="0" w:color="auto"/>
+              <w:left w:val="single" w:sz="4" w:space="0" w:color="auto"/>
+              <w:bottom w:val="single" w:sz="4" w:space="0" w:color="auto"/>
+              <w:right w:val="single" w:sz="4" w:space="0" w:color="auto"/>
+            </w:tcBorders>
+            <w:shd w:val="clear" w:color="auto" w:fill="auto"/>
+            <w:noWrap/>
+            <w:hideMark/>
+          </w:tcPr>
+          <w:p>
+            <w:pPr>
+              <w:tabs>
+                <w:tab w:val="clear" w:pos="5387"/>
+              </w:tabs>
+              <w:spacing w:line="240" w:lineRule="auto"/>
+              <w:rPr>
+                <w:rFonts w:ascii="Calibri" w:eastAsia="Times New Roman" w:hAnsi="Calibri" w:cs="Calibri"/>
+                <w:bCs/>
+                <w:color w:val="000000"/>
+                <w:sz w:val="22"/>
+                <w:szCs w:val="22"/>
+                <w:lang w:eastAsia="de-CH"/>
+              </w:rPr>
+            </w:pPr>
+            <w:r>
+              <w:rPr>
+                <w:rFonts w:ascii="Calibri" w:eastAsia="Times New Roman" w:hAnsi="Calibri" w:cs="Calibri"/>
+                <w:bCs/>
+                <w:color w:val="000000"/>
+                <w:sz w:val="22"/>
+                <w:szCs w:val="22"/>
+                <w:lang w:eastAsia="de-CH"/>
+              </w:rPr>
+              <w:t>84</w:t>
+            </w:r>
+          </w:p>
+        </w:tc>
+        <w:tc>
+          <w:tcPr>
+            <w:tcW w:w="3119" w:type="dxa"/>
+            <w:tcBorders>
+              <w:top w:val="single" w:sz="4" w:space="0" w:color="auto"/>
+              <w:left w:val="single" w:sz="4" w:space="0" w:color="auto"/>
+              <w:bottom w:val="single" w:sz="4" w:space="0" w:color="auto"/>
+              <w:right w:val="single" w:sz="4" w:space="0" w:color="auto"/>
+            </w:tcBorders>
+            <w:shd w:val="clear" w:color="auto" w:fill="auto"/>
+            <w:noWrap/>
+            <w:hideMark/>
+          </w:tcPr>
+          <w:p>
+            <w:r>
+              <w:t>20.12.2019</w:t>
+            </w:r>
+          </w:p>
+        </w:tc>
+      </w:tr>
+      <w:tr>
+        <w:trPr>
+          <w:trHeight w:val="222"/>
+        </w:trPr>
+        <w:tc>
+          <w:tcPr>
+            <w:tcW w:w="3119" w:type="dxa"/>
+            <w:tcBorders>
+              <w:top w:val="single" w:sz="4" w:space="0" w:color="auto"/>
+              <w:left w:val="single" w:sz="4" w:space="0" w:color="auto"/>
+              <w:bottom w:val="single" w:sz="4" w:space="0" w:color="auto"/>
+              <w:right w:val="single" w:sz="4" w:space="0" w:color="auto"/>
+            </w:tcBorders>
+            <w:shd w:val="clear" w:color="auto" w:fill="auto"/>
+            <w:noWrap/>
+            <w:hideMark/>
+          </w:tcPr>
+          <w:p>
+            <w:pPr>
+              <w:tabs>
+                <w:tab w:val="clear" w:pos="5387"/>
+              </w:tabs>
+              <w:spacing w:line="240" w:lineRule="auto"/>
+              <w:rPr>
+                <w:rFonts w:ascii="Calibri" w:eastAsia="Times New Roman" w:hAnsi="Calibri" w:cs="Calibri"/>
+                <w:bCs/>
+                <w:color w:val="000000"/>
+                <w:sz w:val="22"/>
+                <w:szCs w:val="22"/>
+                <w:lang w:eastAsia="de-CH"/>
+              </w:rPr>
+            </w:pPr>
+            <w:r>
+              <w:rPr>
+                <w:rFonts w:ascii="Calibri" w:eastAsia="Times New Roman" w:hAnsi="Calibri" w:cs="Calibri"/>
+                <w:bCs/>
+                <w:color w:val="000000"/>
+                <w:sz w:val="22"/>
+                <w:szCs w:val="22"/>
+                <w:lang w:eastAsia="de-CH"/>
+              </w:rPr>
+              <w:t>3</w:t>
+            </w:r>
+          </w:p>
+        </w:tc>
+        <w:tc>
+          <w:tcPr>
+            <w:tcW w:w="3260" w:type="dxa"/>
+            <w:tcBorders>
+              <w:top w:val="single" w:sz="4" w:space="0" w:color="auto"/>
+              <w:left w:val="single" w:sz="4" w:space="0" w:color="auto"/>
+              <w:bottom w:val="single" w:sz="4" w:space="0" w:color="auto"/>
+              <w:right w:val="single" w:sz="4" w:space="0" w:color="auto"/>
+            </w:tcBorders>
+            <w:shd w:val="clear" w:color="auto" w:fill="auto"/>
+            <w:noWrap/>
+            <w:hideMark/>
+          </w:tcPr>
+          <w:p>
+            <w:pPr>
+              <w:tabs>
+                <w:tab w:val="clear" w:pos="5387"/>
+              </w:tabs>
+              <w:spacing w:line="240" w:lineRule="auto"/>
+              <w:rPr>
+                <w:rFonts w:ascii="Calibri" w:eastAsia="Times New Roman" w:hAnsi="Calibri" w:cs="Calibri"/>
+                <w:bCs/>
+                <w:color w:val="000000"/>
+                <w:sz w:val="22"/>
+                <w:szCs w:val="22"/>
+                <w:lang w:eastAsia="de-CH"/>
+              </w:rPr>
+            </w:pPr>
+            <w:r>
+              <w:rPr>
+                <w:rFonts w:ascii="Calibri" w:eastAsia="Times New Roman" w:hAnsi="Calibri" w:cs="Calibri"/>
+                <w:bCs/>
+                <w:color w:val="000000"/>
+                <w:sz w:val="22"/>
+                <w:szCs w:val="22"/>
+                <w:lang w:eastAsia="de-CH"/>
+              </w:rPr>
+              <w:t>30</w:t>
+            </w:r>
+          </w:p>
+        </w:tc>
+        <w:tc>
+          <w:tcPr>
+            <w:tcW w:w="3119" w:type="dxa"/>
+            <w:tcBorders>
+              <w:top w:val="single" w:sz="4" w:space="0" w:color="auto"/>
+              <w:left w:val="single" w:sz="4" w:space="0" w:color="auto"/>
+              <w:bottom w:val="single" w:sz="4" w:space="0" w:color="auto"/>
+              <w:right w:val="single" w:sz="4" w:space="0" w:color="auto"/>
+            </w:tcBorders>
+            <w:shd w:val="clear" w:color="auto" w:fill="auto"/>
+            <w:noWrap/>
+            <w:hideMark/>
+          </w:tcPr>
+          <w:p>
+            <w:r>
+              <w:t>16.01.2019</w:t>
+            </w:r>
+          </w:p>
+        </w:tc>
+      </w:tr>
+    </w:tbl>
+    <w:p>
+      <w:pPr>
+        <w:pStyle w:val="berschrift1"/>
+      </w:pPr>
+      <w:bookmarkStart w:id="2" w:name="_Toc25186745"/>
+      <w:r>
+        <w:t>Project Team</w:t>
+      </w:r>
+      <w:bookmarkEnd w:id="2"/>
+    </w:p>
+    <w:p>
+      <w:r>
+        <w:t>Die Rollen für den ersten Sprint wie folgt verteilt.</w:t>
+      </w:r>
+    </w:p>
+    <w:p/>
+    <w:p>
+      <w:r>
+        <w:drawing>
+          <wp:inline distT="0" distB="0" distL="0" distR="0" wp14:anchorId="3506E13B" wp14:editId="4820E8DE">
+            <wp:extent cx="6011545" cy="2875280"/>
+            <wp:effectExtent l="0" t="0" r="8255" b="1270"/>
+            <wp:docPr id="2" name="Grafik 2"/>
+            <wp:cNvGraphicFramePr>
+              <a:graphicFrameLocks xmlns:a="http://schemas.openxmlformats.org/drawingml/2006/main" noChangeAspect="1"/>
+            </wp:cNvGraphicFramePr>
+            <a:graphic xmlns:a="http://schemas.openxmlformats.org/drawingml/2006/main">
+              <a:graphicData uri="http://schemas.openxmlformats.org/drawingml/2006/picture">
+                <pic:pic xmlns:pic="http://schemas.openxmlformats.org/drawingml/2006/picture">
+                  <pic:nvPicPr>
+                    <pic:cNvPr id="1" name=""/>
+                    <pic:cNvPicPr/>
+                  </pic:nvPicPr>
+                  <pic:blipFill>
+                    <a:blip r:embed="rId9"/>
+                    <a:stretch>
+                      <a:fillRect/>
+                    </a:stretch>
+                  </pic:blipFill>
+                  <pic:spPr>
+                    <a:xfrm>
+                      <a:off x="0" y="0"/>
+                      <a:ext cx="6011545" cy="2875280"/>
+                    </a:xfrm>
+                    <a:prstGeom prst="rect">
+                      <a:avLst/>
+                    </a:prstGeom>
+                  </pic:spPr>
+                </pic:pic>
+              </a:graphicData>
+            </a:graphic>
+          </wp:inline>
+        </w:drawing>
+      </w:r>
+    </w:p>
+    <w:p>
+      <w:r>
+        <w:br w:type="page"/>
+      </w:r>
+    </w:p>
+    <w:p>
+      <w:pPr>
+        <w:pStyle w:val="berschrift1"/>
+      </w:pPr>
+      <w:bookmarkStart w:id="3" w:name="_Toc25186746"/>
+      <w:r>
+        <w:lastRenderedPageBreak/>
+        <w:t>Backlog</w:t>
+      </w:r>
+      <w:bookmarkEnd w:id="3"/>
+    </w:p>
+    <w:p>
+      <w:r>
+        <w:t xml:space="preserve">Nach dem Gespräch mit unserem Dozenten wird für Sprint 1 der Fokus auf Grundaufbau der Applikation resp. Story ID 1 gesetzt. Ein kleiner Teil der Patienten-Verwaltung soll mit </w:t>
+      </w:r>
+      <w:proofErr w:type="spellStart"/>
+      <w:r>
+        <w:t>Dummyvariablen</w:t>
+      </w:r>
+      <w:proofErr w:type="spellEnd"/>
+      <w:r>
+        <w:t xml:space="preserve"> und trivialer Funktionen </w:t>
+      </w:r>
+      <w:r>
+        <w:t>ebenfalls implementiert</w:t>
+      </w:r>
+      <w:r>
+        <w:t xml:space="preserve"> werden. Die </w:t>
+      </w:r>
+      <w:proofErr w:type="spellStart"/>
+      <w:r>
+        <w:t>Persistierung</w:t>
+      </w:r>
+      <w:proofErr w:type="spellEnd"/>
+      <w:r>
+        <w:t xml:space="preserve"> in einer Datenbank </w:t>
+      </w:r>
+      <w:r>
+        <w:t>erfolgt</w:t>
+      </w:r>
+      <w:r>
+        <w:t xml:space="preserve"> noch nicht.</w:t>
+      </w:r>
+    </w:p>
+    <w:p/>
+    <w:p>
+      <w:r>
+        <w:drawing>
+          <wp:inline distT="0" distB="0" distL="0" distR="0" wp14:anchorId="55B519D7" wp14:editId="1FAD3F39">
+            <wp:extent cx="5969479" cy="5012689"/>
+            <wp:effectExtent l="0" t="0" r="0" b="0"/>
+            <wp:docPr id="8" name="Grafik 8"/>
+            <wp:cNvGraphicFramePr>
+              <a:graphicFrameLocks xmlns:a="http://schemas.openxmlformats.org/drawingml/2006/main" noChangeAspect="1"/>
+            </wp:cNvGraphicFramePr>
+            <a:graphic xmlns:a="http://schemas.openxmlformats.org/drawingml/2006/main">
+              <a:graphicData uri="http://schemas.openxmlformats.org/drawingml/2006/picture">
+                <pic:pic xmlns:pic="http://schemas.openxmlformats.org/drawingml/2006/picture">
+                  <pic:nvPicPr>
+                    <pic:cNvPr id="0" name="Picture 5"/>
+                    <pic:cNvPicPr>
+                      <a:picLocks noChangeAspect="1" noChangeArrowheads="1"/>
+                    </pic:cNvPicPr>
+                  </pic:nvPicPr>
+                  <pic:blipFill>
+                    <a:blip r:embed="rId10">
+                      <a:extLst>
+                        <a:ext uri="{28A0092B-C50C-407E-A947-70E740481C1C}">
+                          <a14:useLocalDpi xmlns:a14="http://schemas.microsoft.com/office/drawing/2010/main" val="0"/>
+                        </a:ext>
+                      </a:extLst>
+                    </a:blip>
+                    <a:srcRect/>
+                    <a:stretch>
+                      <a:fillRect/>
+                    </a:stretch>
+                  </pic:blipFill>
+                  <pic:spPr bwMode="auto">
+                    <a:xfrm>
+                      <a:off x="0" y="0"/>
+                      <a:ext cx="5984913" cy="5025650"/>
+                    </a:xfrm>
+                    <a:prstGeom prst="rect">
+                      <a:avLst/>
+                    </a:prstGeom>
+                    <a:noFill/>
+                    <a:ln>
+                      <a:noFill/>
+                    </a:ln>
+                  </pic:spPr>
+                </pic:pic>
+              </a:graphicData>
+            </a:graphic>
+          </wp:inline>
+        </w:drawing>
+      </w:r>
+    </w:p>
+    <w:p/>
+    <w:p/>
+    <w:p/>
+    <w:p>
+      <w:pPr>
+        <w:sectPr>
+          <w:pgSz w:w="11906" w:h="16838" w:code="9"/>
+          <w:pgMar w:top="1758" w:right="1004" w:bottom="680" w:left="1435" w:header="709" w:footer="510" w:gutter="0"/>
+          <w:cols w:space="708"/>
+          <w:docGrid w:linePitch="360"/>
+        </w:sectPr>
+      </w:pPr>
+    </w:p>
+    <w:p>
+      <w:pPr>
+        <w:pStyle w:val="berschrift1"/>
+      </w:pPr>
+      <w:bookmarkStart w:id="4" w:name="_Toc25186747"/>
+      <w:r>
+        <w:lastRenderedPageBreak/>
+        <w:t>Sprint Backlog</w:t>
+      </w:r>
+      <w:bookmarkEnd w:id="4"/>
+    </w:p>
+    <w:p>
+      <w:r>
+        <w:drawing>
+          <wp:inline distT="0" distB="0" distL="0" distR="0">
+            <wp:extent cx="9144000" cy="3776345"/>
+            <wp:effectExtent l="0" t="0" r="0" b="0"/>
+            <wp:docPr id="7" name="Grafik 7"/>
+            <wp:cNvGraphicFramePr>
+              <a:graphicFrameLocks xmlns:a="http://schemas.openxmlformats.org/drawingml/2006/main" noChangeAspect="1"/>
+            </wp:cNvGraphicFramePr>
+            <a:graphic xmlns:a="http://schemas.openxmlformats.org/drawingml/2006/main">
+              <a:graphicData uri="http://schemas.openxmlformats.org/drawingml/2006/picture">
+                <pic:pic xmlns:pic="http://schemas.openxmlformats.org/drawingml/2006/picture">
+                  <pic:nvPicPr>
+                    <pic:cNvPr id="0" name="Picture 4"/>
+                    <pic:cNvPicPr>
+                      <a:picLocks noChangeAspect="1" noChangeArrowheads="1"/>
+                    </pic:cNvPicPr>
+                  </pic:nvPicPr>
+                  <pic:blipFill>
+                    <a:blip r:embed="rId11">
+                      <a:extLst>
+                        <a:ext uri="{28A0092B-C50C-407E-A947-70E740481C1C}">
+                          <a14:useLocalDpi xmlns:a14="http://schemas.microsoft.com/office/drawing/2010/main" val="0"/>
+                        </a:ext>
+                      </a:extLst>
+                    </a:blip>
+                    <a:srcRect/>
+                    <a:stretch>
+                      <a:fillRect/>
+                    </a:stretch>
+                  </pic:blipFill>
+                  <pic:spPr bwMode="auto">
+                    <a:xfrm>
+                      <a:off x="0" y="0"/>
+                      <a:ext cx="9144000" cy="3776345"/>
+                    </a:xfrm>
+                    <a:prstGeom prst="rect">
+                      <a:avLst/>
+                    </a:prstGeom>
+                    <a:noFill/>
+                    <a:ln>
+                      <a:noFill/>
+                    </a:ln>
+                  </pic:spPr>
+                </pic:pic>
+              </a:graphicData>
+            </a:graphic>
+          </wp:inline>
+        </w:drawing>
+      </w:r>
+    </w:p>
     <w:sectPr>
-      <w:pgSz w:w="11906" w:h="16838" w:code="9"/>
-      <w:pgMar w:top="1758" w:right="1004" w:bottom="680" w:left="1435" w:header="709" w:footer="510" w:gutter="0"/>
+      <w:pgSz w:w="16838" w:h="11906" w:orient="landscape" w:code="9"/>
+      <w:pgMar w:top="1004" w:right="680" w:bottom="1435" w:left="1758" w:header="709" w:footer="510" w:gutter="0"/>
       <w:cols w:space="708"/>
       <w:docGrid w:linePitch="360"/>
     </w:sectPr>
@@ -589,7 +1582,7 @@
               <v:stroke joinstyle="miter"/>
               <v:path gradientshapeok="t" o:connecttype="rect"/>
             </v:shapetype>
-            <v:shape id="Text Box 12" o:spid="_x0000_s1026" type="#_x0000_t202" style="position:absolute;margin-left:512.55pt;margin-top:805.1pt;width:33.4pt;height:11.8pt;z-index:251660288;visibility:visible;mso-wrap-style:square;mso-width-percent:0;mso-height-percent:0;mso-wrap-distance-left:9pt;mso-wrap-distance-top:0;mso-wrap-distance-right:9pt;mso-wrap-distance-bottom:0;mso-position-horizontal:absolute;mso-position-horizontal-relative:page;mso-position-vertical:absolute;mso-position-vertical-relative:page;mso-width-percent:0;mso-height-percent:0;mso-width-relative:page;mso-height-relative:page;v-text-anchor:top" o:gfxdata="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" o:allowoverlap="f" stroked="f">
+            <v:shape id="Text Box 12" o:spid="_x0000_s1026" type="#_x0000_t202" style="position:absolute;margin-left:512.55pt;margin-top:805.1pt;width:33.4pt;height:11.8pt;z-index:251660288;visibility:visible;mso-wrap-style:square;mso-width-percent:0;mso-height-percent:0;mso-wrap-distance-left:9pt;mso-wrap-distance-top:0;mso-wrap-distance-right:9pt;mso-wrap-distance-bottom:0;mso-position-horizontal:absolute;mso-position-horizontal-relative:page;mso-position-vertical:absolute;mso-position-vertical-relative:page;mso-width-percent:0;mso-height-percent:0;mso-width-relative:page;mso-height-relative:page;v-text-anchor:top" o:gfxdata="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" o:allowoverlap="f" stroked="f">
               <v:textbox inset="0,0,0,0">
                 <w:txbxContent>
                   <w:p>
@@ -1403,7 +2396,7 @@
     </w:rPrDefault>
     <w:pPrDefault/>
   </w:docDefaults>
-  <w:latentStyles w:defLockedState="0" w:defUIPriority="99" w:defSemiHidden="0" w:defUnhideWhenUsed="0" w:defQFormat="0" w:count="376">
+  <w:latentStyles w:defLockedState="0" w:defUIPriority="99" w:defSemiHidden="0" w:defUnhideWhenUsed="0" w:defQFormat="0" w:count="375">
     <w:lsdException w:name="Normal" w:uiPriority="0" w:qFormat="1"/>
     <w:lsdException w:name="heading 1" w:uiPriority="2" w:qFormat="1"/>
     <w:lsdException w:name="heading 2" w:semiHidden="1" w:uiPriority="2" w:unhideWhenUsed="1" w:qFormat="1"/>
@@ -1779,7 +2772,6 @@
     <w:lsdException w:name="Smart Hyperlink" w:semiHidden="1" w:unhideWhenUsed="1"/>
     <w:lsdException w:name="Hashtag" w:semiHidden="1" w:unhideWhenUsed="1"/>
     <w:lsdException w:name="Unresolved Mention" w:semiHidden="1" w:unhideWhenUsed="1"/>
-    <w:lsdException w:name="Smart Link" w:semiHidden="1" w:unhideWhenUsed="1"/>
   </w:latentStyles>
   <w:style w:type="paragraph" w:default="1" w:styleId="Standard">
     <w:name w:val="Normal"/>
@@ -2383,6 +3375,68 @@
       <w:lang w:eastAsia="de-DE"/>
     </w:rPr>
   </w:style>
+  <w:style w:type="paragraph" w:styleId="Sprechblasentext">
+    <w:name w:val="Balloon Text"/>
+    <w:basedOn w:val="Standard"/>
+    <w:link w:val="SprechblasentextZchn"/>
+    <w:uiPriority w:val="99"/>
+    <w:semiHidden/>
+    <w:unhideWhenUsed/>
+    <w:rsid w:val="00B4680E"/>
+    <w:pPr>
+      <w:spacing w:line="240" w:lineRule="auto"/>
+    </w:pPr>
+    <w:rPr>
+      <w:rFonts w:ascii="Segoe UI" w:hAnsi="Segoe UI" w:cs="Segoe UI"/>
+      <w:sz w:val="18"/>
+      <w:szCs w:val="18"/>
+    </w:rPr>
+  </w:style>
+  <w:style w:type="character" w:customStyle="1" w:styleId="SprechblasentextZchn">
+    <w:name w:val="Sprechblasentext Zchn"/>
+    <w:basedOn w:val="Absatz-Standardschriftart"/>
+    <w:link w:val="Sprechblasentext"/>
+    <w:uiPriority w:val="99"/>
+    <w:semiHidden/>
+    <w:rsid w:val="00B4680E"/>
+    <w:rPr>
+      <w:rFonts w:ascii="Segoe UI" w:hAnsi="Segoe UI" w:cs="Segoe UI"/>
+      <w:sz w:val="18"/>
+      <w:szCs w:val="18"/>
+    </w:rPr>
+  </w:style>
+  <w:style w:type="table" w:styleId="Tabellenraster">
+    <w:name w:val="Table Grid"/>
+    <w:basedOn w:val="NormaleTabelle"/>
+    <w:uiPriority w:val="39"/>
+    <w:rsid w:val="00182834"/>
+    <w:tblPr>
+      <w:tblBorders>
+        <w:top w:val="single" w:sz="4" w:space="0" w:color="auto"/>
+        <w:left w:val="single" w:sz="4" w:space="0" w:color="auto"/>
+        <w:bottom w:val="single" w:sz="4" w:space="0" w:color="auto"/>
+        <w:right w:val="single" w:sz="4" w:space="0" w:color="auto"/>
+        <w:insideH w:val="single" w:sz="4" w:space="0" w:color="auto"/>
+        <w:insideV w:val="single" w:sz="4" w:space="0" w:color="auto"/>
+      </w:tblBorders>
+    </w:tblPr>
+  </w:style>
+  <w:style w:type="table" w:styleId="TabellemithellemGitternetz">
+    <w:name w:val="Grid Table Light"/>
+    <w:basedOn w:val="NormaleTabelle"/>
+    <w:uiPriority w:val="40"/>
+    <w:rsid w:val="00F90B02"/>
+    <w:tblPr>
+      <w:tblBorders>
+        <w:top w:val="single" w:sz="4" w:space="0" w:color="BFBFBF" w:themeColor="background1" w:themeShade="BF"/>
+        <w:left w:val="single" w:sz="4" w:space="0" w:color="BFBFBF" w:themeColor="background1" w:themeShade="BF"/>
+        <w:bottom w:val="single" w:sz="4" w:space="0" w:color="BFBFBF" w:themeColor="background1" w:themeShade="BF"/>
+        <w:right w:val="single" w:sz="4" w:space="0" w:color="BFBFBF" w:themeColor="background1" w:themeShade="BF"/>
+        <w:insideH w:val="single" w:sz="4" w:space="0" w:color="BFBFBF" w:themeColor="background1" w:themeShade="BF"/>
+        <w:insideV w:val="single" w:sz="4" w:space="0" w:color="BFBFBF" w:themeColor="background1" w:themeShade="BF"/>
+      </w:tblBorders>
+    </w:tblPr>
+  </w:style>
 </w:styles>
 </file>
 

</xml_diff>